<commit_message>
direct-to-dev: KIBON-3179: Add new Word templates for Ferienbetreuung and Lastenausgleich Update Filenames Feriebtreuung-Document Französisch
</commit_message>
<xml_diff>
--- a/ebegu-server/src/main/resources/vorlagenFerienbetreuung/Vorlage_Verfügung_Ferienbetreuung_22_23_de.docx
+++ b/ebegu-server/src/main/resources/vorlagenFerienbetreuung/Vorlage_Verfügung_Ferienbetreuung_22_23_de.docx
@@ -80,8 +80,13 @@
             <w:pPr>
               <w:pStyle w:val="Text85pt"/>
             </w:pPr>
-            <w:r>
-              <w:t>Sulgeneckstrasse 70</w:t>
+            <w:proofErr w:type="spellStart"/>
+            <w:r>
+              <w:t>Sulgeneckstrasse</w:t>
+            </w:r>
+            <w:proofErr w:type="spellEnd"/>
+            <w:r>
+              <w:t xml:space="preserve"> 70</w:t>
             </w:r>
           </w:p>
           <w:p>
@@ -126,7 +131,15 @@
               <w:pStyle w:val="Text85pt"/>
             </w:pPr>
             <w:r>
-              <w:t>{userName}</w:t>
+              <w:t>{</w:t>
+            </w:r>
+            <w:proofErr w:type="spellStart"/>
+            <w:r>
+              <w:t>userName</w:t>
+            </w:r>
+            <w:proofErr w:type="spellEnd"/>
+            <w:r>
+              <w:t>}</w:t>
             </w:r>
           </w:p>
           <w:p>
@@ -134,7 +147,15 @@
               <w:pStyle w:val="Text85pt"/>
             </w:pPr>
             <w:r>
-              <w:t>{userEmail}</w:t>
+              <w:t>{</w:t>
+            </w:r>
+            <w:proofErr w:type="spellStart"/>
+            <w:r>
+              <w:t>userEmail</w:t>
+            </w:r>
+            <w:proofErr w:type="spellEnd"/>
+            <w:r>
+              <w:t>}</w:t>
             </w:r>
           </w:p>
         </w:tc>
@@ -160,9 +181,18 @@
                 <w:dataBinding w:prefixMappings="xmlns:ns='http://schemas.officeatwork.com/CustomXMLPart'" w:xpath="/ns:officeatwork/ns:AddressSingleLine" w:storeItemID="{C9EF7656-0210-462C-829B-A9AFE99E1459}"/>
                 <w:text w:multiLine="1"/>
               </w:sdtPr>
+              <w:sdtEndPr/>
               <w:sdtContent>
                 <w:r>
-                  <w:t>Bildungs- und Kulturdirektion, Sulgeneckstrasse 70, 3005 Bern</w:t>
+                  <w:t xml:space="preserve">Bildungs- und Kulturdirektion, </w:t>
+                </w:r>
+                <w:proofErr w:type="spellStart"/>
+                <w:r>
+                  <w:t>Sulgeneckstrasse</w:t>
+                </w:r>
+                <w:proofErr w:type="spellEnd"/>
+                <w:r>
+                  <w:t xml:space="preserve"> 70, 3005 Bern</w:t>
                 </w:r>
               </w:sdtContent>
             </w:sdt>
@@ -207,9 +237,11 @@
             <w:r>
               <w:t>{</w:t>
             </w:r>
+            <w:proofErr w:type="spellStart"/>
             <w:r>
               <w:t>gemeindeAnschrift</w:t>
             </w:r>
+            <w:proofErr w:type="spellEnd"/>
             <w:r>
               <w:t>}</w:t>
             </w:r>
@@ -219,13 +251,29 @@
               <w:pStyle w:val="Text85pt"/>
             </w:pPr>
             <w:r>
-              <w:t>{gemeindeStrasse}</w:t>
+              <w:t>{</w:t>
+            </w:r>
+            <w:proofErr w:type="spellStart"/>
+            <w:r>
+              <w:t>gemeindeStrasse</w:t>
+            </w:r>
+            <w:proofErr w:type="spellEnd"/>
+            <w:r>
+              <w:t>}</w:t>
             </w:r>
             <w:r>
               <w:t xml:space="preserve"> </w:t>
             </w:r>
             <w:r>
-              <w:t>{gemeindeNr}</w:t>
+              <w:t>{</w:t>
+            </w:r>
+            <w:proofErr w:type="spellStart"/>
+            <w:r>
+              <w:t>gemeindeNr</w:t>
+            </w:r>
+            <w:proofErr w:type="spellEnd"/>
+            <w:r>
+              <w:t>}</w:t>
             </w:r>
           </w:p>
           <w:p>
@@ -233,10 +281,26 @@
               <w:pStyle w:val="Text85pt"/>
             </w:pPr>
             <w:r>
-              <w:t>{gemeindePLZ}</w:t>
-            </w:r>
-            <w:r>
-              <w:t xml:space="preserve"> {gemeindeOrt}</w:t>
+              <w:t>{</w:t>
+            </w:r>
+            <w:proofErr w:type="spellStart"/>
+            <w:r>
+              <w:t>gemeindePLZ</w:t>
+            </w:r>
+            <w:proofErr w:type="spellEnd"/>
+            <w:r>
+              <w:t>}</w:t>
+            </w:r>
+            <w:r>
+              <w:t xml:space="preserve"> {</w:t>
+            </w:r>
+            <w:proofErr w:type="spellStart"/>
+            <w:r>
+              <w:t>gemeindeOrt</w:t>
+            </w:r>
+            <w:proofErr w:type="spellEnd"/>
+            <w:r>
+              <w:t>}</w:t>
             </w:r>
           </w:p>
         </w:tc>
@@ -276,11 +340,16 @@
               <w:pStyle w:val="Text85pt"/>
             </w:pPr>
             <w:r>
-              <w:t>Unsere Referenz: {fallN</w:t>
+              <w:t>Unsere Referenz: {</w:t>
+            </w:r>
+            <w:proofErr w:type="spellStart"/>
+            <w:r>
+              <w:t>fallN</w:t>
             </w:r>
             <w:r>
               <w:t>ummer</w:t>
             </w:r>
+            <w:proofErr w:type="spellEnd"/>
             <w:r>
               <w:t>}.</w:t>
             </w:r>
@@ -451,14 +520,30 @@
         <w:t xml:space="preserve">Ferienbetreuungsangebot </w:t>
       </w:r>
       <w:r>
-        <w:t>{periode}</w:t>
+        <w:t>{</w:t>
+      </w:r>
+      <w:proofErr w:type="spellStart"/>
+      <w:r>
+        <w:t>periode</w:t>
+      </w:r>
+      <w:proofErr w:type="spellEnd"/>
+      <w:r>
+        <w:t>}</w:t>
       </w:r>
       <w:r>
         <w:t xml:space="preserve"> </w:t>
       </w:r>
       <w:bookmarkEnd w:id="0"/>
       <w:r>
-        <w:t>{gemeindeNamen}</w:t>
+        <w:t>{</w:t>
+      </w:r>
+      <w:proofErr w:type="spellStart"/>
+      <w:r>
+        <w:t>gemeindeNamen</w:t>
+      </w:r>
+      <w:proofErr w:type="spellEnd"/>
+      <w:r>
+        <w:t>}</w:t>
       </w:r>
     </w:p>
     <w:sdt>
@@ -471,6 +556,7 @@
         <w:dataBinding w:prefixMappings="xmlns:ns='http://schemas.officeatwork.com/CustomXMLPart'" w:xpath="/ns:officeatwork/ns:Introduction" w:storeItemID="{C9EF7656-0210-462C-829B-A9AFE99E1459}"/>
         <w:text w:multiLine="1"/>
       </w:sdtPr>
+      <w:sdtEndPr/>
       <w:sdtContent>
         <w:p>
           <w:proofErr w:type="gramStart"/>
@@ -520,7 +606,21 @@
         <w:rPr>
           <w:rFonts w:cs="Arial"/>
         </w:rPr>
-        <w:t>{angebot}</w:t>
+        <w:t>{</w:t>
+      </w:r>
+      <w:proofErr w:type="spellStart"/>
+      <w:r>
+        <w:rPr>
+          <w:rFonts w:cs="Arial"/>
+        </w:rPr>
+        <w:t>angebot</w:t>
+      </w:r>
+      <w:proofErr w:type="spellEnd"/>
+      <w:r>
+        <w:rPr>
+          <w:rFonts w:cs="Arial"/>
+        </w:rPr>
+        <w:t>}</w:t>
       </w:r>
       <w:r>
         <w:rPr>
@@ -540,9 +640,11 @@
         </w:rPr>
         <w:t>{</w:t>
       </w:r>
+      <w:proofErr w:type="spellStart"/>
       <w:r>
         <w:t>gemeindeNamen</w:t>
       </w:r>
+      <w:proofErr w:type="spellEnd"/>
       <w:r>
         <w:rPr>
           <w:rFonts w:cs="Arial"/>
@@ -559,13 +661,33 @@
         <w:rPr>
           <w:rFonts w:cs="Arial"/>
         </w:rPr>
-        <w:t xml:space="preserve">Demnach sind im Schuljahr </w:t>
+        <w:t xml:space="preserve">Demnach sind </w:t>
       </w:r>
       <w:r>
         <w:rPr>
           <w:rFonts w:cs="Arial"/>
         </w:rPr>
-        <w:t>{periode}</w:t>
+        <w:t xml:space="preserve">in der Periode </w:t>
+      </w:r>
+      <w:r>
+        <w:rPr>
+          <w:rFonts w:cs="Arial"/>
+        </w:rPr>
+        <w:t>{</w:t>
+      </w:r>
+      <w:proofErr w:type="spellStart"/>
+      <w:r>
+        <w:rPr>
+          <w:rFonts w:cs="Arial"/>
+        </w:rPr>
+        <w:t>periode</w:t>
+      </w:r>
+      <w:proofErr w:type="spellEnd"/>
+      <w:r>
+        <w:rPr>
+          <w:rFonts w:cs="Arial"/>
+        </w:rPr>
+        <w:t>}</w:t>
       </w:r>
       <w:r>
         <w:rPr>
@@ -607,7 +729,21 @@
         <w:rPr>
           <w:rFonts w:cs="Arial"/>
         </w:rPr>
-        <w:t>{tageSonderschueler}</w:t>
+        <w:t>{</w:t>
+      </w:r>
+      <w:proofErr w:type="spellStart"/>
+      <w:r>
+        <w:rPr>
+          <w:rFonts w:cs="Arial"/>
+        </w:rPr>
+        <w:t>tageSonderschueler</w:t>
+      </w:r>
+      <w:proofErr w:type="spellEnd"/>
+      <w:r>
+        <w:rPr>
+          <w:rFonts w:cs="Arial"/>
+        </w:rPr>
+        <w:t>}</w:t>
       </w:r>
       <w:r>
         <w:rPr>
@@ -715,7 +851,14 @@
         <w:rPr>
           <w:rFonts w:cs="Arial"/>
         </w:rPr>
-        <w:t>Eingwohnergemeinde {gemeindeName</w:t>
+        <w:t>Einwohnergemeinde {</w:t>
+      </w:r>
+      <w:proofErr w:type="spellStart"/>
+      <w:r>
+        <w:rPr>
+          <w:rFonts w:cs="Arial"/>
+        </w:rPr>
+        <w:t>gemeindeName</w:t>
       </w:r>
       <w:r>
         <w:rPr>
@@ -723,6 +866,7 @@
         </w:rPr>
         <w:t>n</w:t>
       </w:r>
+      <w:proofErr w:type="spellEnd"/>
       <w:r>
         <w:rPr>
           <w:rFonts w:cs="Arial"/>
@@ -738,7 +882,6 @@
         </w:rPr>
         <w:t xml:space="preserve">erhält für das Ferienbetreuungsangebot in der Periode von 1. September </w:t>
       </w:r>
-      <w:proofErr w:type="gramStart"/>
       <w:r>
         <w:rPr>
           <w:rFonts w:cs="Arial"/>
@@ -749,9 +892,8 @@
         <w:rPr>
           <w:rFonts w:cs="Arial"/>
         </w:rPr>
-        <w:t xml:space="preserve"> bis</w:t>
+        <w:t>bis</w:t>
       </w:r>
-      <w:proofErr w:type="gramEnd"/>
       <w:r>
         <w:rPr>
           <w:rFonts w:cs="Arial"/>
@@ -860,10 +1002,12 @@
         <w:tblLook w:val="04A0" w:firstRow="1" w:lastRow="0" w:firstColumn="1" w:lastColumn="0" w:noHBand="0" w:noVBand="1"/>
       </w:tblPr>
       <w:tblGrid>
-        <w:gridCol w:w="4106"/>
+        <w:gridCol w:w="3823"/>
+        <w:gridCol w:w="1134"/>
+        <w:gridCol w:w="1984"/>
         <w:gridCol w:w="992"/>
-        <w:gridCol w:w="2268"/>
-        <w:gridCol w:w="2268"/>
+        <w:gridCol w:w="1455"/>
+        <w:gridCol w:w="246"/>
       </w:tblGrid>
       <w:tr>
         <w:trPr>
@@ -871,7 +1015,7 @@
         </w:trPr>
         <w:tc>
           <w:tcPr>
-            <w:tcW w:w="4106" w:type="dxa"/>
+            <w:tcW w:w="3823" w:type="dxa"/>
             <w:tcBorders>
               <w:top w:val="single" w:sz="4" w:space="0" w:color="auto"/>
               <w:left w:val="single" w:sz="4" w:space="0" w:color="auto"/>
@@ -896,7 +1040,7 @@
         </w:tc>
         <w:tc>
           <w:tcPr>
-            <w:tcW w:w="992" w:type="dxa"/>
+            <w:tcW w:w="1134" w:type="dxa"/>
             <w:tcBorders>
               <w:top w:val="single" w:sz="4" w:space="0" w:color="auto"/>
               <w:left w:val="single" w:sz="4" w:space="0" w:color="auto"/>
@@ -926,7 +1070,7 @@
         </w:tc>
         <w:tc>
           <w:tcPr>
-            <w:tcW w:w="2268" w:type="dxa"/>
+            <w:tcW w:w="1984" w:type="dxa"/>
             <w:tcBorders>
               <w:top w:val="single" w:sz="4" w:space="0" w:color="auto"/>
               <w:left w:val="single" w:sz="4" w:space="0" w:color="auto"/>
@@ -985,7 +1129,8 @@
         </w:tc>
         <w:tc>
           <w:tcPr>
-            <w:tcW w:w="2268" w:type="dxa"/>
+            <w:tcW w:w="2693" w:type="dxa"/>
+            <w:gridSpan w:val="3"/>
             <w:tcBorders>
               <w:top w:val="single" w:sz="4" w:space="0" w:color="auto"/>
               <w:left w:val="nil"/>
@@ -1038,7 +1183,27 @@
                 <w:color w:val="000000"/>
                 <w:lang w:eastAsia="de-CH"/>
               </w:rPr>
-              <w:t>{periode}</w:t>
+              <w:t>{</w:t>
+            </w:r>
+            <w:proofErr w:type="spellStart"/>
+            <w:r>
+              <w:rPr>
+                <w:rFonts w:eastAsia="Times New Roman" w:cs="Arial"/>
+                <w:b/>
+                <w:color w:val="000000"/>
+                <w:lang w:eastAsia="de-CH"/>
+              </w:rPr>
+              <w:t>periode</w:t>
+            </w:r>
+            <w:proofErr w:type="spellEnd"/>
+            <w:r>
+              <w:rPr>
+                <w:rFonts w:eastAsia="Times New Roman" w:cs="Arial"/>
+                <w:b/>
+                <w:color w:val="000000"/>
+                <w:lang w:eastAsia="de-CH"/>
+              </w:rPr>
+              <w:t>}</w:t>
             </w:r>
           </w:p>
         </w:tc>
@@ -1049,7 +1214,7 @@
         </w:trPr>
         <w:tc>
           <w:tcPr>
-            <w:tcW w:w="4106" w:type="dxa"/>
+            <w:tcW w:w="3823" w:type="dxa"/>
             <w:tcBorders>
               <w:top w:val="single" w:sz="4" w:space="0" w:color="auto"/>
               <w:left w:val="single" w:sz="4" w:space="0" w:color="auto"/>
@@ -1082,7 +1247,7 @@
         </w:tc>
         <w:tc>
           <w:tcPr>
-            <w:tcW w:w="992" w:type="dxa"/>
+            <w:tcW w:w="1134" w:type="dxa"/>
             <w:tcBorders>
               <w:top w:val="single" w:sz="4" w:space="0" w:color="auto"/>
               <w:left w:val="single" w:sz="4" w:space="0" w:color="auto"/>
@@ -1108,13 +1273,31 @@
                 <w:color w:val="000000"/>
                 <w:lang w:eastAsia="de-CH"/>
               </w:rPr>
-              <w:t>{tageOhneSonderschueler}</w:t>
+              <w:t>{</w:t>
+            </w:r>
+            <w:proofErr w:type="spellStart"/>
+            <w:r>
+              <w:rPr>
+                <w:rFonts w:eastAsia="Times New Roman" w:cs="Arial"/>
+                <w:color w:val="000000"/>
+                <w:lang w:eastAsia="de-CH"/>
+              </w:rPr>
+              <w:t>tageOhneSonderschueler</w:t>
+            </w:r>
+            <w:proofErr w:type="spellEnd"/>
+            <w:r>
+              <w:rPr>
+                <w:rFonts w:eastAsia="Times New Roman" w:cs="Arial"/>
+                <w:color w:val="000000"/>
+                <w:lang w:eastAsia="de-CH"/>
+              </w:rPr>
+              <w:t>}</w:t>
             </w:r>
           </w:p>
         </w:tc>
         <w:tc>
           <w:tcPr>
-            <w:tcW w:w="2268" w:type="dxa"/>
+            <w:tcW w:w="1984" w:type="dxa"/>
             <w:tcBorders>
               <w:top w:val="single" w:sz="4" w:space="0" w:color="auto"/>
               <w:left w:val="single" w:sz="4" w:space="0" w:color="auto"/>
@@ -1172,12 +1355,11 @@
         </w:tc>
         <w:tc>
           <w:tcPr>
-            <w:tcW w:w="2268" w:type="dxa"/>
+            <w:tcW w:w="992" w:type="dxa"/>
             <w:tcBorders>
               <w:top w:val="single" w:sz="4" w:space="0" w:color="auto"/>
               <w:left w:val="single" w:sz="4" w:space="0" w:color="auto"/>
               <w:bottom w:val="single" w:sz="4" w:space="0" w:color="auto"/>
-              <w:right w:val="single" w:sz="4" w:space="0" w:color="auto"/>
             </w:tcBorders>
             <w:shd w:val="clear" w:color="auto" w:fill="auto"/>
             <w:vAlign w:val="center"/>
@@ -1199,40 +1381,104 @@
             </w:pPr>
             <w:r>
               <w:rPr>
-                <w:rFonts w:cs="Arial"/>
+                <w:rFonts w:eastAsia="Times New Roman" w:cs="Arial"/>
+                <w:color w:val="000000"/>
+                <w:lang w:eastAsia="de-CH"/>
               </w:rPr>
-              <w:tab/>
-            </w:r>
-            <w:r>
+              <w:t>CHF</w:t>
+            </w:r>
+          </w:p>
+        </w:tc>
+        <w:tc>
+          <w:tcPr>
+            <w:tcW w:w="1455" w:type="dxa"/>
+            <w:tcBorders>
+              <w:top w:val="single" w:sz="4" w:space="0" w:color="auto"/>
+              <w:bottom w:val="single" w:sz="4" w:space="0" w:color="auto"/>
+            </w:tcBorders>
+            <w:shd w:val="clear" w:color="auto" w:fill="auto"/>
+            <w:vAlign w:val="center"/>
+          </w:tcPr>
+          <w:p>
+            <w:pPr>
+              <w:tabs>
+                <w:tab w:val="left" w:pos="356"/>
+                <w:tab w:val="right" w:pos="1631"/>
+              </w:tabs>
+              <w:spacing w:line="240" w:lineRule="auto"/>
+              <w:ind w:right="214"/>
+              <w:jc w:val="right"/>
               <w:rPr>
                 <w:rFonts w:eastAsia="Times New Roman" w:cs="Arial"/>
                 <w:color w:val="000000"/>
                 <w:lang w:eastAsia="de-CH"/>
               </w:rPr>
-              <w:t>C</w:t>
-            </w:r>
+            </w:pPr>
             <w:r>
               <w:rPr>
                 <w:rFonts w:eastAsia="Times New Roman" w:cs="Arial"/>
                 <w:color w:val="000000"/>
                 <w:lang w:eastAsia="de-CH"/>
               </w:rPr>
-              <w:t>H</w:t>
-            </w:r>
-            <w:r>
-              <w:rPr>
-                <w:rFonts w:cs="Arial"/>
-              </w:rPr>
-              <w:t xml:space="preserve">F </w:t>
-            </w:r>
+              <w:t>{</w:t>
+            </w:r>
+            <w:proofErr w:type="spellStart"/>
             <w:r>
               <w:rPr>
                 <w:rFonts w:eastAsia="Times New Roman" w:cs="Arial"/>
                 <w:color w:val="000000"/>
                 <w:lang w:eastAsia="de-CH"/>
               </w:rPr>
-              <w:t>{chfOhneSonderschueler}</w:t>
-            </w:r>
+              <w:t>chfOhneSonderschueler</w:t>
+            </w:r>
+            <w:proofErr w:type="spellEnd"/>
+            <w:r>
+              <w:rPr>
+                <w:rFonts w:eastAsia="Times New Roman" w:cs="Arial"/>
+                <w:color w:val="000000"/>
+                <w:lang w:eastAsia="de-CH"/>
+              </w:rPr>
+              <w:t>}</w:t>
+            </w:r>
+          </w:p>
+        </w:tc>
+        <w:tc>
+          <w:tcPr>
+            <w:tcW w:w="246" w:type="dxa"/>
+            <w:tcBorders>
+              <w:top w:val="single" w:sz="4" w:space="0" w:color="auto"/>
+              <w:left w:val="nil"/>
+              <w:bottom w:val="single" w:sz="4" w:space="0" w:color="auto"/>
+              <w:right w:val="single" w:sz="4" w:space="0" w:color="auto"/>
+            </w:tcBorders>
+            <w:shd w:val="clear" w:color="auto" w:fill="auto"/>
+            <w:vAlign w:val="center"/>
+          </w:tcPr>
+          <w:p>
+            <w:pPr>
+              <w:spacing w:line="240" w:lineRule="auto"/>
+              <w:rPr>
+                <w:rFonts w:eastAsia="Times New Roman" w:cs="Arial"/>
+                <w:color w:val="000000"/>
+                <w:lang w:eastAsia="de-CH"/>
+              </w:rPr>
+            </w:pPr>
+          </w:p>
+          <w:p>
+            <w:pPr>
+              <w:tabs>
+                <w:tab w:val="left" w:pos="356"/>
+                <w:tab w:val="right" w:pos="1631"/>
+              </w:tabs>
+              <w:spacing w:line="240" w:lineRule="auto"/>
+              <w:ind w:right="214"/>
+              <w:jc w:val="right"/>
+              <w:rPr>
+                <w:rFonts w:eastAsia="Times New Roman" w:cs="Arial"/>
+                <w:color w:val="000000"/>
+                <w:lang w:eastAsia="de-CH"/>
+              </w:rPr>
+            </w:pPr>
           </w:p>
         </w:tc>
       </w:tr>
@@ -1242,7 +1488,7 @@
         </w:trPr>
         <w:tc>
           <w:tcPr>
-            <w:tcW w:w="4106" w:type="dxa"/>
+            <w:tcW w:w="3823" w:type="dxa"/>
             <w:tcBorders>
               <w:top w:val="single" w:sz="4" w:space="0" w:color="auto"/>
               <w:left w:val="single" w:sz="4" w:space="0" w:color="auto"/>
@@ -1283,7 +1529,7 @@
         </w:tc>
         <w:tc>
           <w:tcPr>
-            <w:tcW w:w="992" w:type="dxa"/>
+            <w:tcW w:w="1134" w:type="dxa"/>
             <w:tcBorders>
               <w:top w:val="single" w:sz="4" w:space="0" w:color="auto"/>
               <w:left w:val="single" w:sz="4" w:space="0" w:color="auto"/>
@@ -1309,13 +1555,31 @@
                 <w:color w:val="000000"/>
                 <w:lang w:eastAsia="de-CH"/>
               </w:rPr>
-              <w:t>{tageSonderschueler}</w:t>
+              <w:t>{</w:t>
+            </w:r>
+            <w:proofErr w:type="spellStart"/>
+            <w:r>
+              <w:rPr>
+                <w:rFonts w:eastAsia="Times New Roman" w:cs="Arial"/>
+                <w:color w:val="000000"/>
+                <w:lang w:eastAsia="de-CH"/>
+              </w:rPr>
+              <w:t>tageSonderschueler</w:t>
+            </w:r>
+            <w:proofErr w:type="spellEnd"/>
+            <w:r>
+              <w:rPr>
+                <w:rFonts w:eastAsia="Times New Roman" w:cs="Arial"/>
+                <w:color w:val="000000"/>
+                <w:lang w:eastAsia="de-CH"/>
+              </w:rPr>
+              <w:t>}</w:t>
             </w:r>
           </w:p>
         </w:tc>
         <w:tc>
           <w:tcPr>
-            <w:tcW w:w="2268" w:type="dxa"/>
+            <w:tcW w:w="1984" w:type="dxa"/>
             <w:tcBorders>
               <w:top w:val="single" w:sz="4" w:space="0" w:color="auto"/>
               <w:left w:val="single" w:sz="4" w:space="0" w:color="auto"/>
@@ -1360,6 +1624,7 @@
               </w:rPr>
               <w:t>{</w:t>
             </w:r>
+            <w:proofErr w:type="spellStart"/>
             <w:proofErr w:type="gramEnd"/>
             <w:r>
               <w:rPr>
@@ -1367,34 +1632,26 @@
                 <w:color w:val="000000"/>
                 <w:lang w:eastAsia="de-CH"/>
               </w:rPr>
-              <w:t>pauschal</w:t>
-            </w:r>
+              <w:t>pauschaleSonderschueler</w:t>
+            </w:r>
+            <w:proofErr w:type="spellEnd"/>
             <w:r>
               <w:rPr>
                 <w:rFonts w:eastAsia="Times New Roman" w:cs="Arial"/>
                 <w:color w:val="000000"/>
                 <w:lang w:eastAsia="de-CH"/>
               </w:rPr>
-              <w:t>e</w:t>
-            </w:r>
-            <w:r>
-              <w:rPr>
-                <w:rFonts w:eastAsia="Times New Roman" w:cs="Arial"/>
-                <w:color w:val="000000"/>
-                <w:lang w:eastAsia="de-CH"/>
-              </w:rPr>
-              <w:t>Sonderschueler}</w:t>
+              <w:t>}</w:t>
             </w:r>
           </w:p>
         </w:tc>
         <w:tc>
           <w:tcPr>
-            <w:tcW w:w="2268" w:type="dxa"/>
+            <w:tcW w:w="992" w:type="dxa"/>
             <w:tcBorders>
               <w:top w:val="single" w:sz="4" w:space="0" w:color="auto"/>
               <w:left w:val="single" w:sz="4" w:space="0" w:color="auto"/>
               <w:bottom w:val="single" w:sz="4" w:space="0" w:color="auto"/>
-              <w:right w:val="single" w:sz="4" w:space="0" w:color="auto"/>
             </w:tcBorders>
             <w:shd w:val="clear" w:color="auto" w:fill="auto"/>
             <w:vAlign w:val="center"/>
@@ -1411,9 +1668,11 @@
             </w:pPr>
             <w:r>
               <w:rPr>
-                <w:rFonts w:cs="Arial"/>
+                <w:rFonts w:eastAsia="Times New Roman" w:cs="Arial"/>
+                <w:color w:val="000000"/>
+                <w:lang w:eastAsia="de-CH"/>
               </w:rPr>
-              <w:tab/>
+              <w:t>C</w:t>
             </w:r>
             <w:r>
               <w:rPr>
@@ -1421,16 +1680,91 @@
                 <w:color w:val="000000"/>
                 <w:lang w:eastAsia="de-CH"/>
               </w:rPr>
-              <w:t xml:space="preserve">CHF </w:t>
-            </w:r>
+              <w:t>H</w:t>
+            </w:r>
+            <w:r>
+              <w:rPr>
+                <w:rFonts w:cs="Arial"/>
+              </w:rPr>
+              <w:t>F</w:t>
+            </w:r>
+          </w:p>
+        </w:tc>
+        <w:tc>
+          <w:tcPr>
+            <w:tcW w:w="1455" w:type="dxa"/>
+            <w:tcBorders>
+              <w:top w:val="single" w:sz="4" w:space="0" w:color="auto"/>
+              <w:bottom w:val="single" w:sz="4" w:space="0" w:color="auto"/>
+            </w:tcBorders>
+            <w:shd w:val="clear" w:color="auto" w:fill="auto"/>
+            <w:vAlign w:val="center"/>
+          </w:tcPr>
+          <w:p>
+            <w:pPr>
+              <w:tabs>
+                <w:tab w:val="left" w:pos="356"/>
+                <w:tab w:val="right" w:pos="1631"/>
+              </w:tabs>
+              <w:spacing w:line="240" w:lineRule="auto"/>
+              <w:ind w:right="214"/>
+              <w:jc w:val="right"/>
+            </w:pPr>
             <w:r>
               <w:rPr>
                 <w:rFonts w:eastAsia="Times New Roman" w:cs="Arial"/>
                 <w:color w:val="000000"/>
                 <w:lang w:eastAsia="de-CH"/>
               </w:rPr>
-              <w:t>{chfSonderschueler}</w:t>
-            </w:r>
+              <w:t>{</w:t>
+            </w:r>
+            <w:proofErr w:type="spellStart"/>
+            <w:r>
+              <w:rPr>
+                <w:rFonts w:eastAsia="Times New Roman" w:cs="Arial"/>
+                <w:color w:val="000000"/>
+                <w:lang w:eastAsia="de-CH"/>
+              </w:rPr>
+              <w:t>chfSonderschueler</w:t>
+            </w:r>
+            <w:proofErr w:type="spellEnd"/>
+            <w:r>
+              <w:rPr>
+                <w:rFonts w:eastAsia="Times New Roman" w:cs="Arial"/>
+                <w:color w:val="000000"/>
+                <w:lang w:eastAsia="de-CH"/>
+              </w:rPr>
+              <w:t>}</w:t>
+            </w:r>
+          </w:p>
+        </w:tc>
+        <w:tc>
+          <w:tcPr>
+            <w:tcW w:w="246" w:type="dxa"/>
+            <w:tcBorders>
+              <w:top w:val="single" w:sz="4" w:space="0" w:color="auto"/>
+              <w:left w:val="nil"/>
+              <w:bottom w:val="single" w:sz="4" w:space="0" w:color="auto"/>
+              <w:right w:val="single" w:sz="4" w:space="0" w:color="auto"/>
+            </w:tcBorders>
+            <w:shd w:val="clear" w:color="auto" w:fill="auto"/>
+            <w:vAlign w:val="center"/>
+          </w:tcPr>
+          <w:p>
+            <w:pPr>
+              <w:spacing w:line="240" w:lineRule="auto"/>
+            </w:pPr>
+          </w:p>
+          <w:p>
+            <w:pPr>
+              <w:tabs>
+                <w:tab w:val="left" w:pos="356"/>
+                <w:tab w:val="right" w:pos="1631"/>
+              </w:tabs>
+              <w:spacing w:line="240" w:lineRule="auto"/>
+              <w:ind w:right="214"/>
+              <w:jc w:val="right"/>
+            </w:pPr>
           </w:p>
         </w:tc>
       </w:tr>
@@ -1440,7 +1774,7 @@
         </w:trPr>
         <w:tc>
           <w:tcPr>
-            <w:tcW w:w="4106" w:type="dxa"/>
+            <w:tcW w:w="3823" w:type="dxa"/>
             <w:tcBorders>
               <w:top w:val="single" w:sz="4" w:space="0" w:color="auto"/>
               <w:left w:val="single" w:sz="4" w:space="0" w:color="auto"/>
@@ -1479,7 +1813,7 @@
         </w:tc>
         <w:tc>
           <w:tcPr>
-            <w:tcW w:w="992" w:type="dxa"/>
+            <w:tcW w:w="1134" w:type="dxa"/>
             <w:tcBorders>
               <w:top w:val="single" w:sz="4" w:space="0" w:color="auto"/>
               <w:left w:val="single" w:sz="4" w:space="0" w:color="auto"/>
@@ -1504,13 +1838,31 @@
                 <w:color w:val="000000"/>
                 <w:lang w:eastAsia="de-CH"/>
               </w:rPr>
-              <w:t>{totalTage}</w:t>
+              <w:t>{</w:t>
+            </w:r>
+            <w:proofErr w:type="spellStart"/>
+            <w:r>
+              <w:rPr>
+                <w:rFonts w:eastAsia="Times New Roman" w:cs="Arial"/>
+                <w:color w:val="000000"/>
+                <w:lang w:eastAsia="de-CH"/>
+              </w:rPr>
+              <w:t>totalTage</w:t>
+            </w:r>
+            <w:proofErr w:type="spellEnd"/>
+            <w:r>
+              <w:rPr>
+                <w:rFonts w:eastAsia="Times New Roman" w:cs="Arial"/>
+                <w:color w:val="000000"/>
+                <w:lang w:eastAsia="de-CH"/>
+              </w:rPr>
+              <w:t>}</w:t>
             </w:r>
           </w:p>
         </w:tc>
         <w:tc>
           <w:tcPr>
-            <w:tcW w:w="2268" w:type="dxa"/>
+            <w:tcW w:w="1984" w:type="dxa"/>
             <w:tcBorders>
               <w:top w:val="single" w:sz="4" w:space="0" w:color="auto"/>
               <w:left w:val="single" w:sz="4" w:space="0" w:color="auto"/>
@@ -1542,7 +1894,114 @@
         </w:tc>
         <w:tc>
           <w:tcPr>
-            <w:tcW w:w="2268" w:type="dxa"/>
+            <w:tcW w:w="992" w:type="dxa"/>
+            <w:tcBorders>
+              <w:top w:val="single" w:sz="4" w:space="0" w:color="auto"/>
+              <w:left w:val="nil"/>
+              <w:bottom w:val="single" w:sz="4" w:space="0" w:color="auto"/>
+            </w:tcBorders>
+            <w:vAlign w:val="center"/>
+          </w:tcPr>
+          <w:p>
+            <w:pPr>
+              <w:tabs>
+                <w:tab w:val="left" w:pos="356"/>
+                <w:tab w:val="right" w:pos="1631"/>
+              </w:tabs>
+              <w:spacing w:line="240" w:lineRule="auto"/>
+              <w:ind w:right="214"/>
+              <w:jc w:val="right"/>
+              <w:rPr>
+                <w:rFonts w:eastAsia="Times New Roman" w:cs="Arial"/>
+                <w:b/>
+                <w:color w:val="000000"/>
+                <w:sz w:val="20"/>
+                <w:szCs w:val="20"/>
+                <w:lang w:eastAsia="de-CH"/>
+              </w:rPr>
+            </w:pPr>
+            <w:r>
+              <w:rPr>
+                <w:rFonts w:eastAsia="Times New Roman" w:cs="Arial"/>
+                <w:color w:val="000000"/>
+                <w:lang w:eastAsia="de-CH"/>
+              </w:rPr>
+              <w:t>C</w:t>
+            </w:r>
+            <w:r>
+              <w:rPr>
+                <w:rFonts w:eastAsia="Times New Roman" w:cs="Arial"/>
+                <w:color w:val="000000"/>
+                <w:lang w:eastAsia="de-CH"/>
+              </w:rPr>
+              <w:t>H</w:t>
+            </w:r>
+            <w:r>
+              <w:rPr>
+                <w:rFonts w:cs="Arial"/>
+              </w:rPr>
+              <w:t>F</w:t>
+            </w:r>
+          </w:p>
+        </w:tc>
+        <w:tc>
+          <w:tcPr>
+            <w:tcW w:w="1455" w:type="dxa"/>
+            <w:tcBorders>
+              <w:top w:val="single" w:sz="4" w:space="0" w:color="auto"/>
+              <w:bottom w:val="single" w:sz="4" w:space="0" w:color="auto"/>
+            </w:tcBorders>
+            <w:vAlign w:val="center"/>
+          </w:tcPr>
+          <w:p>
+            <w:pPr>
+              <w:tabs>
+                <w:tab w:val="left" w:pos="356"/>
+                <w:tab w:val="right" w:pos="1631"/>
+              </w:tabs>
+              <w:spacing w:line="240" w:lineRule="auto"/>
+              <w:ind w:right="214"/>
+              <w:jc w:val="right"/>
+              <w:rPr>
+                <w:rFonts w:eastAsia="Times New Roman" w:cs="Arial"/>
+                <w:b/>
+                <w:color w:val="000000"/>
+                <w:sz w:val="20"/>
+                <w:szCs w:val="20"/>
+                <w:lang w:eastAsia="de-CH"/>
+              </w:rPr>
+            </w:pPr>
+            <w:r>
+              <w:rPr>
+                <w:rFonts w:cs="Arial"/>
+                <w:b/>
+                <w:bCs w:val="0"/>
+              </w:rPr>
+              <w:t>{</w:t>
+            </w:r>
+            <w:proofErr w:type="spellStart"/>
+            <w:r>
+              <w:rPr>
+                <w:rFonts w:cs="Arial"/>
+                <w:b/>
+                <w:bCs w:val="0"/>
+              </w:rPr>
+              <w:t>totalChf</w:t>
+            </w:r>
+            <w:proofErr w:type="spellEnd"/>
+            <w:r>
+              <w:rPr>
+                <w:rFonts w:cs="Arial"/>
+                <w:b/>
+                <w:bCs w:val="0"/>
+              </w:rPr>
+              <w:t>}</w:t>
+            </w:r>
+          </w:p>
+        </w:tc>
+        <w:tc>
+          <w:tcPr>
+            <w:tcW w:w="246" w:type="dxa"/>
             <w:tcBorders>
               <w:top w:val="single" w:sz="4" w:space="0" w:color="auto"/>
               <w:left w:val="nil"/>
@@ -1569,47 +2028,6 @@
                 <w:lang w:eastAsia="de-CH"/>
               </w:rPr>
             </w:pPr>
-            <w:r>
-              <w:rPr>
-                <w:rFonts w:cs="Arial"/>
-              </w:rPr>
-              <w:tab/>
-            </w:r>
-            <w:r>
-              <w:rPr>
-                <w:rFonts w:eastAsia="Times New Roman" w:cs="Arial"/>
-                <w:b/>
-                <w:color w:val="000000"/>
-                <w:lang w:eastAsia="de-CH"/>
-              </w:rPr>
-              <w:t>CHF</w:t>
-            </w:r>
-            <w:r>
-              <w:rPr>
-                <w:rFonts w:cs="Arial"/>
-              </w:rPr>
-              <w:tab/>
-            </w:r>
-            <w:r>
-              <w:rPr>
-                <w:rFonts w:cs="Arial"/>
-              </w:rPr>
-              <w:t xml:space="preserve"> </w:t>
-            </w:r>
-            <w:r>
-              <w:rPr>
-                <w:rFonts w:cs="Arial"/>
-                <w:b/>
-              </w:rPr>
-              <w:t>{totalC</w:t>
-            </w:r>
-            <w:r>
-              <w:rPr>
-                <w:rFonts w:cs="Arial"/>
-                <w:b/>
-              </w:rPr>
-              <w:t>hf}</w:t>
-            </w:r>
           </w:p>
         </w:tc>
       </w:tr>
@@ -1673,7 +2091,21 @@
         <w:rPr>
           <w:rFonts w:cs="Arial"/>
         </w:rPr>
-        <w:t xml:space="preserve">{iban} </w:t>
+        <w:t>{</w:t>
+      </w:r>
+      <w:proofErr w:type="spellStart"/>
+      <w:r>
+        <w:rPr>
+          <w:rFonts w:cs="Arial"/>
+        </w:rPr>
+        <w:t>iban</w:t>
+      </w:r>
+      <w:proofErr w:type="spellEnd"/>
+      <w:r>
+        <w:rPr>
+          <w:rFonts w:cs="Arial"/>
+        </w:rPr>
+        <w:t xml:space="preserve">} </w:t>
       </w:r>
       <w:r>
         <w:rPr>
@@ -1826,6 +2258,7 @@
             <w:dataBinding w:prefixMappings="xmlns:ns='http://schemas.officeatwork.com/CustomXMLPart'" w:xpath="/ns:officeatwork/ns:Closing2" w:storeItemID="{C9EF7656-0210-462C-829B-A9AFE99E1459}"/>
             <w:text w:multiLine="1"/>
           </w:sdtPr>
+          <w:sdtEndPr/>
           <w:sdtContent>
             <w:tc>
               <w:tcPr>
@@ -1852,6 +2285,7 @@
             <w:dataBinding w:prefixMappings="xmlns:ns='http://schemas.officeatwork.com/CustomXMLPart'" w:xpath="/ns:officeatwork/ns:Closing" w:storeItemID="{C9EF7656-0210-462C-829B-A9AFE99E1459}"/>
             <w:text w:multiLine="1"/>
           </w:sdtPr>
+          <w:sdtEndPr/>
           <w:sdtContent>
             <w:tc>
               <w:tcPr>
@@ -1883,6 +2317,7 @@
                 <w:dataBinding w:prefixMappings="xmlns:ns='http://schemas.officeatwork.com/CustomXMLPart'" w:xpath="/ns:officeatwork/ns:AbsenderFettL" w:storeItemID="{C9EF7656-0210-462C-829B-A9AFE99E1459}"/>
                 <w:text w:multiLine="1"/>
               </w:sdtPr>
+              <w:sdtEndPr/>
               <w:sdtContent>
                 <w:r>
                   <w:rPr>
@@ -1904,6 +2339,7 @@
                 <w:dataBinding w:prefixMappings="xmlns:ns='http://schemas.officeatwork.com/CustomXMLPart'" w:xpath="/ns:officeatwork/ns:Zusatz" w:storeItemID="{C9EF7656-0210-462C-829B-A9AFE99E1459}"/>
                 <w:text w:multiLine="1"/>
               </w:sdtPr>
+              <w:sdtEndPr/>
               <w:sdtContent>
                 <w:r>
                   <w:rPr>
@@ -1929,6 +2365,7 @@
               <w:dataBinding w:prefixMappings="xmlns:ns='http://schemas.officeatwork.com/CustomXMLPart'" w:xpath="/ns:officeatwork/ns:Signature2" w:storeItemID="{C9EF7656-0210-462C-829B-A9AFE99E1459}"/>
               <w:text w:multiLine="1"/>
             </w:sdtPr>
+            <w:sdtEndPr/>
             <w:sdtContent>
               <w:p>
                 <w:r>
@@ -1958,6 +2395,7 @@
                 <w:dataBinding w:prefixMappings="xmlns:ns='http://schemas.officeatwork.com/CustomXMLPart'" w:xpath="/ns:officeatwork/ns:AbsenderFettR" w:storeItemID="{C9EF7656-0210-462C-829B-A9AFE99E1459}"/>
                 <w:text w:multiLine="1"/>
               </w:sdtPr>
+              <w:sdtEndPr/>
               <w:sdtContent>
                 <w:r>
                   <w:rPr>
@@ -1978,6 +2416,7 @@
                 <w:dataBinding w:prefixMappings="xmlns:ns='http://schemas.officeatwork.com/CustomXMLPart'" w:xpath="/ns:officeatwork/ns:ZusatzR" w:storeItemID="{C9EF7656-0210-462C-829B-A9AFE99E1459}"/>
                 <w:text w:multiLine="1"/>
               </w:sdtPr>
+              <w:sdtEndPr/>
               <w:sdtContent>
                 <w:r>
                   <w:t xml:space="preserve">Amt für Kindergarten, </w:t>
@@ -2003,6 +2442,7 @@
               <w:dataBinding w:prefixMappings="xmlns:ns='http://schemas.officeatwork.com/CustomXMLPart'" w:xpath="/ns:officeatwork/ns:Signature1" w:storeItemID="{C9EF7656-0210-462C-829B-A9AFE99E1459}"/>
               <w:text w:multiLine="1"/>
             </w:sdtPr>
+            <w:sdtEndPr/>
             <w:sdtContent>
               <w:p>
                 <w:r>
@@ -2018,6 +2458,7 @@
                 <w:docPart w:val="323DBFCFED7E401B912BE1B597BE2425"/>
               </w:placeholder>
             </w:sdtPr>
+            <w:sdtEndPr/>
             <w:sdtContent>
               <w:p>
                 <w:r>
@@ -2197,6 +2638,36 @@
           <w:b/>
         </w:rPr>
       </w:pPr>
+    </w:p>
+    <w:p>
+      <w:pPr>
+        <w:tabs>
+          <w:tab w:val="left" w:pos="5800"/>
+        </w:tabs>
+        <w:overflowPunct w:val="0"/>
+        <w:autoSpaceDE w:val="0"/>
+        <w:autoSpaceDN w:val="0"/>
+        <w:adjustRightInd w:val="0"/>
+        <w:textAlignment w:val="baseline"/>
+        <w:rPr>
+          <w:b/>
+        </w:rPr>
+      </w:pPr>
+    </w:p>
+    <w:p>
+      <w:pPr>
+        <w:tabs>
+          <w:tab w:val="left" w:pos="5800"/>
+        </w:tabs>
+        <w:overflowPunct w:val="0"/>
+        <w:autoSpaceDE w:val="0"/>
+        <w:autoSpaceDN w:val="0"/>
+        <w:adjustRightInd w:val="0"/>
+        <w:textAlignment w:val="baseline"/>
+        <w:rPr>
+          <w:b/>
+        </w:rPr>
+      </w:pPr>
       <w:r>
         <w:rPr>
           <w:rFonts w:cs="Arial"/>
@@ -2287,7 +2758,21 @@
                               <w:rPr>
                                 <w:rFonts w:cs="Arial"/>
                               </w:rPr>
-                              <w:t>Gegen diese Verfügung kann innert 30 Tagen seit ihrer Eröffnung beim Rechtsdienst der Bildungs- und Kulturdirektion, Sulgeneckstrasse 70, 3005 Bern, schriftlich Beschwerde erhoben werden. Sie muss einen Antrag, die Angabe von Tatsachen und Beweismitteln, eine Begründung sowie ein</w:t>
+                              <w:t xml:space="preserve">Gegen diese Verfügung kann innert 30 Tagen seit ihrer Eröffnung beim Rechtsdienst der Bildungs- und Kulturdirektion, </w:t>
+                            </w:r>
+                            <w:proofErr w:type="spellStart"/>
+                            <w:r>
+                              <w:rPr>
+                                <w:rFonts w:cs="Arial"/>
+                              </w:rPr>
+                              <w:t>Sulgeneckstrasse</w:t>
+                            </w:r>
+                            <w:proofErr w:type="spellEnd"/>
+                            <w:r>
+                              <w:rPr>
+                                <w:rFonts w:cs="Arial"/>
+                              </w:rPr>
+                              <w:t xml:space="preserve"> 70, 3005 Bern, schriftlich Beschwerde erhoben werden. Sie muss einen Antrag, die Angabe von Tatsachen und Beweismitteln, eine Begründung sowie ein</w:t>
                             </w:r>
                             <w:r>
                               <w:rPr>
@@ -2937,7 +3422,7 @@
               <v:stroke joinstyle="miter"/>
               <v:path gradientshapeok="t" o:connecttype="rect"/>
             </v:shapetype>
-            <v:shape id="Textfeld 7" o:spid="_x0000_s1026" type="#_x0000_t202" style="position:absolute;margin-left:-1.6pt;margin-top:0;width:49.6pt;height:44.8pt;z-index:251667456;visibility:visible;mso-wrap-style:square;mso-width-percent:0;mso-height-percent:0;mso-wrap-distance-left:9pt;mso-wrap-distance-top:0;mso-wrap-distance-right:9pt;mso-wrap-distance-bottom:0;mso-position-horizontal:right;mso-position-horizontal-relative:margin;mso-position-vertical:bottom;mso-position-vertical-relative:page;mso-width-percent:0;mso-height-percent:0;mso-width-relative:margin;mso-height-relative:margin;v-text-anchor:bottom" o:gfxdata="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" filled="f" stroked="f" strokeweight=".5pt">
+            <v:shape id="Textfeld 7" o:spid="_x0000_s1027" type="#_x0000_t202" style="position:absolute;margin-left:-1.6pt;margin-top:0;width:49.6pt;height:44.8pt;z-index:251667456;visibility:visible;mso-wrap-style:square;mso-width-percent:0;mso-height-percent:0;mso-wrap-distance-left:9pt;mso-wrap-distance-top:0;mso-wrap-distance-right:9pt;mso-wrap-distance-bottom:0;mso-position-horizontal:right;mso-position-horizontal-relative:margin;mso-position-vertical:bottom;mso-position-vertical-relative:page;mso-width-percent:0;mso-height-percent:0;mso-width-relative:margin;mso-height-relative:margin;v-text-anchor:bottom" o:gfxdata="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" filled="f" stroked="f" strokeweight=".5pt">
               <v:textbox inset="0,0,0,8mm">
                 <w:txbxContent>
                   <w:p>
@@ -3146,7 +3631,7 @@
               <v:stroke joinstyle="miter"/>
               <v:path gradientshapeok="t" o:connecttype="rect"/>
             </v:shapetype>
-            <v:shape id="Textfeld 15" o:spid="_x0000_s1027" type="#_x0000_t202" style="position:absolute;margin-left:-1.6pt;margin-top:0;width:49.6pt;height:44.8pt;z-index:251662336;visibility:visible;mso-wrap-style:square;mso-wrap-distance-left:9pt;mso-wrap-distance-top:0;mso-wrap-distance-right:9pt;mso-wrap-distance-bottom:0;mso-position-horizontal:right;mso-position-horizontal-relative:margin;mso-position-vertical:bottom;mso-position-vertical-relative:page;v-text-anchor:bottom" o:gfxdata="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" filled="f" stroked="f" strokeweight=".5pt">
+            <v:shape id="Textfeld 15" o:spid="_x0000_s1028" type="#_x0000_t202" style="position:absolute;margin-left:-1.6pt;margin-top:0;width:49.6pt;height:44.8pt;z-index:251662336;visibility:visible;mso-wrap-style:square;mso-wrap-distance-left:9pt;mso-wrap-distance-top:0;mso-wrap-distance-right:9pt;mso-wrap-distance-bottom:0;mso-position-horizontal:right;mso-position-horizontal-relative:margin;mso-position-vertical:bottom;mso-position-vertical-relative:page;v-text-anchor:bottom" o:gfxdata="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" filled="f" stroked="f" strokeweight=".5pt">
               <v:textbox inset="0,0,0,8mm">
                 <w:txbxContent>
                   <w:p>
@@ -5098,7 +5583,7 @@
   <w:style w:type="paragraph" w:default="1" w:styleId="Standard">
     <w:name w:val="Normal"/>
     <w:qFormat/>
-    <w:rsid w:val="00E0452B"/>
+    <w:rsid w:val="00EC1E32"/>
     <w:pPr>
       <w:spacing w:line="270" w:lineRule="atLeast"/>
     </w:pPr>
@@ -8608,14 +9093,14 @@
     <w:charset w:val="00"/>
     <w:family w:val="swiss"/>
     <w:pitch w:val="variable"/>
-    <w:sig w:usb0="E4002EFF" w:usb1="C000247B" w:usb2="00000009" w:usb3="00000000" w:csb0="000001FF" w:csb1="00000000"/>
+    <w:sig w:usb0="E4002EFF" w:usb1="C200247B" w:usb2="00000009" w:usb3="00000000" w:csb0="000001FF" w:csb1="00000000"/>
   </w:font>
   <w:font w:name="Calibri Light">
     <w:panose1 w:val="020F0302020204030204"/>
     <w:charset w:val="00"/>
     <w:family w:val="swiss"/>
     <w:pitch w:val="variable"/>
-    <w:sig w:usb0="E4002EFF" w:usb1="C000247B" w:usb2="00000009" w:usb3="00000000" w:csb0="000001FF" w:csb1="00000000"/>
+    <w:sig w:usb0="E4002EFF" w:usb1="C200247B" w:usb2="00000009" w:usb3="00000000" w:csb0="000001FF" w:csb1="00000000"/>
   </w:font>
 </w:fonts>
 </file>
@@ -8643,6 +9128,7 @@
     <w:rsid w:val="00064CAF"/>
     <w:rsid w:val="000B1CCA"/>
     <w:rsid w:val="00111BDC"/>
+    <w:rsid w:val="002B1FC5"/>
     <w:rsid w:val="002C229C"/>
     <w:rsid w:val="003033A8"/>
     <w:rsid w:val="003B13EA"/>
@@ -8650,12 +9136,14 @@
     <w:rsid w:val="00551EED"/>
     <w:rsid w:val="00573FAE"/>
     <w:rsid w:val="00692A5B"/>
+    <w:rsid w:val="009879A5"/>
     <w:rsid w:val="00991003"/>
     <w:rsid w:val="00C6407E"/>
     <w:rsid w:val="00C95DAD"/>
     <w:rsid w:val="00CA77A7"/>
     <w:rsid w:val="00CA7AA6"/>
     <w:rsid w:val="00D64904"/>
+    <w:rsid w:val="00D87AE4"/>
     <w:rsid w:val="00E009D3"/>
     <w:rsid w:val="00E54367"/>
     <w:rsid w:val="00E9608B"/>
@@ -9288,6 +9776,12 @@
 </file>
 
 <file path=customXml/item1.xml><?xml version="1.0" encoding="utf-8"?>
+<p:properties xmlns:p="http://schemas.microsoft.com/office/2006/metadata/properties" xmlns:xsi="http://www.w3.org/2001/XMLSchema-instance" xmlns:pc="http://schemas.microsoft.com/office/infopath/2007/PartnerControls">
+  <documentManagement/>
+</p:properties>
+</file>
+
+<file path=customXml/item2.xml><?xml version="1.0" encoding="utf-8"?>
 <ct:contentTypeSchema xmlns:ct="http://schemas.microsoft.com/office/2006/metadata/contentType" xmlns:ma="http://schemas.microsoft.com/office/2006/metadata/properties/metaAttributes" ct:_="" ma:_="" ma:contentTypeName="Dokument" ma:contentTypeID="0x010100711209C60F5007419C092DB1F82A4795" ma:contentTypeVersion="9" ma:contentTypeDescription="Ein neues Dokument erstellen." ma:contentTypeScope="" ma:versionID="ddb10cc1903f988a2bdc77454b9dc4c6">
   <xsd:schema xmlns:xsd="http://www.w3.org/2001/XMLSchema" xmlns:xs="http://www.w3.org/2001/XMLSchema" xmlns:p="http://schemas.microsoft.com/office/2006/metadata/properties" xmlns:ns2="d53bc33c-7e51-42d1-8a72-72bcbf7ea968" xmlns:ns3="55df0d9a-b115-40a4-96c1-9261dc1f94e8" targetNamespace="http://schemas.microsoft.com/office/2006/metadata/properties" ma:root="true" ma:fieldsID="0c657c3bfd70ec264372646d204a4f2b" ns2:_="" ns3:_="">
     <xsd:import namespace="d53bc33c-7e51-42d1-8a72-72bcbf7ea968"/>
@@ -9484,17 +9978,15 @@
 </ct:contentTypeSchema>
 </file>
 
-<file path=customXml/item2.xml><?xml version="1.0" encoding="utf-8"?>
-<b:Sources xmlns:b="http://schemas.openxmlformats.org/officeDocument/2006/bibliography" xmlns="http://schemas.openxmlformats.org/officeDocument/2006/bibliography" SelectedStyle="\APASixthEditionOfficeOnline.xsl" StyleName="APA" Version="6"/>
-</file>
-
 <file path=customXml/item3.xml><?xml version="1.0" encoding="utf-8"?>
-<p:properties xmlns:p="http://schemas.microsoft.com/office/2006/metadata/properties" xmlns:xsi="http://www.w3.org/2001/XMLSchema-instance" xmlns:pc="http://schemas.microsoft.com/office/infopath/2007/PartnerControls">
-  <documentManagement/>
-</p:properties>
+<officeatwork xmlns="http://schemas.officeatwork.com/Media"/>
 </file>
 
 <file path=customXml/item4.xml><?xml version="1.0" encoding="utf-8"?>
+<officeatwork xmlns="http://schemas.officeatwork.com/Document">eNp7v3u/jUt+cmlual6JnU1wfk5pSWZ+nmeKnY0+MscnMS+9NDE91c7IwNTURh/OtQnLTC0HqoVQAUCh4NSc1GSgUfooHLgVAFOAKK8=</officeatwork>
+</file>
+
+<file path=customXml/item5.xml><?xml version="1.0" encoding="utf-8"?>
 <?mso-contentType ?>
 <FormTemplates xmlns="http://schemas.microsoft.com/sharepoint/v3/contenttype/forms">
   <Display>DocumentLibraryForm</Display>
@@ -9503,20 +9995,16 @@
 </FormTemplates>
 </file>
 
-<file path=customXml/item5.xml><?xml version="1.0" encoding="utf-8"?>
-<officeatwork xmlns="http://schemas.officeatwork.com/MasterProperties">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</officeatwork>
-</file>
-
 <file path=customXml/item6.xml><?xml version="1.0" encoding="utf-8"?>
-<officeatwork xmlns="http://schemas.officeatwork.com/Document">eNp7v3u/jUt+cmlual6JnU1wfk5pSWZ+nmeKnY0+MscnMS+9NDE91c7IwNTURh/OtQnLTC0HqoVQAUCh4NSc1GSgUfooHLgVAFOAKK8=</officeatwork>
+<officeatwork xmlns="http://schemas.officeatwork.com/Formulas">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</officeatwork>
 </file>
 
 <file path=customXml/item7.xml><?xml version="1.0" encoding="utf-8"?>
-<officeatwork xmlns="http://schemas.officeatwork.com/Media"/>
+<b:Sources xmlns:b="http://schemas.openxmlformats.org/officeDocument/2006/bibliography" xmlns="http://schemas.openxmlformats.org/officeDocument/2006/bibliography" SelectedStyle="\APASixthEditionOfficeOnline.xsl" StyleName="APA" Version="6"/>
 </file>
 
 <file path=customXml/item8.xml><?xml version="1.0" encoding="utf-8"?>
-<officeatwork xmlns="http://schemas.officeatwork.com/Formulas">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</officeatwork>
+<officeatwork xmlns="http://schemas.officeatwork.com/MasterProperties">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</officeatwork>
 </file>
 
 <file path=customXml/item9.xml><?xml version="1.0" encoding="utf-8"?>
@@ -9556,6 +10044,15 @@
 </file>
 
 <file path=customXml/itemProps1.xml><?xml version="1.0" encoding="utf-8"?>
+<ds:datastoreItem xmlns:ds="http://schemas.openxmlformats.org/officeDocument/2006/customXml" ds:itemID="{CF8C781F-9144-403C-88BA-6B28B22A5F72}">
+  <ds:schemaRefs>
+    <ds:schemaRef ds:uri="http://schemas.microsoft.com/office/2006/metadata/properties"/>
+    <ds:schemaRef ds:uri="http://schemas.microsoft.com/office/infopath/2007/PartnerControls"/>
+  </ds:schemaRefs>
+</ds:datastoreItem>
+</file>
+
+<file path=customXml/itemProps2.xml><?xml version="1.0" encoding="utf-8"?>
 <ds:datastoreItem xmlns:ds="http://schemas.openxmlformats.org/officeDocument/2006/customXml" ds:itemID="{2FA27F0C-F5FD-4BF9-9684-7B35FB443146}">
   <ds:schemaRefs>
     <ds:schemaRef ds:uri="http://schemas.microsoft.com/office/2006/metadata/contentType"/>
@@ -9574,7 +10071,39 @@
 </ds:datastoreItem>
 </file>
 
-<file path=customXml/itemProps2.xml><?xml version="1.0" encoding="utf-8"?>
+<file path=customXml/itemProps3.xml><?xml version="1.0" encoding="utf-8"?>
+<ds:datastoreItem xmlns:ds="http://schemas.openxmlformats.org/officeDocument/2006/customXml" ds:itemID="{266ABE55-E049-409F-9CBD-15A8924B0F65}">
+  <ds:schemaRefs>
+    <ds:schemaRef ds:uri="http://schemas.officeatwork.com/Media"/>
+  </ds:schemaRefs>
+</ds:datastoreItem>
+</file>
+
+<file path=customXml/itemProps4.xml><?xml version="1.0" encoding="utf-8"?>
+<ds:datastoreItem xmlns:ds="http://schemas.openxmlformats.org/officeDocument/2006/customXml" ds:itemID="{F7B2CEC2-A8CE-4AF9-B039-B0292F324464}">
+  <ds:schemaRefs>
+    <ds:schemaRef ds:uri="http://schemas.officeatwork.com/Document"/>
+  </ds:schemaRefs>
+</ds:datastoreItem>
+</file>
+
+<file path=customXml/itemProps5.xml><?xml version="1.0" encoding="utf-8"?>
+<ds:datastoreItem xmlns:ds="http://schemas.openxmlformats.org/officeDocument/2006/customXml" ds:itemID="{3584C619-5178-47D0-ADD3-9E3B6069A653}">
+  <ds:schemaRefs>
+    <ds:schemaRef ds:uri="http://schemas.microsoft.com/sharepoint/v3/contenttype/forms"/>
+  </ds:schemaRefs>
+</ds:datastoreItem>
+</file>
+
+<file path=customXml/itemProps6.xml><?xml version="1.0" encoding="utf-8"?>
+<ds:datastoreItem xmlns:ds="http://schemas.openxmlformats.org/officeDocument/2006/customXml" ds:itemID="{DF20F474-602E-4888-AD09-7D578490F71F}">
+  <ds:schemaRefs>
+    <ds:schemaRef ds:uri="http://schemas.officeatwork.com/Formulas"/>
+  </ds:schemaRefs>
+</ds:datastoreItem>
+</file>
+
+<file path=customXml/itemProps7.xml><?xml version="1.0" encoding="utf-8"?>
 <ds:datastoreItem xmlns:ds="http://schemas.openxmlformats.org/officeDocument/2006/customXml" ds:itemID="{ED411609-C66C-4996-8FC3-C6EBC0CBC2E5}">
   <ds:schemaRefs>
     <ds:schemaRef ds:uri="http://schemas.openxmlformats.org/officeDocument/2006/bibliography"/>
@@ -9582,51 +10111,10 @@
 </ds:datastoreItem>
 </file>
 
-<file path=customXml/itemProps3.xml><?xml version="1.0" encoding="utf-8"?>
-<ds:datastoreItem xmlns:ds="http://schemas.openxmlformats.org/officeDocument/2006/customXml" ds:itemID="{CF8C781F-9144-403C-88BA-6B28B22A5F72}">
-  <ds:schemaRefs>
-    <ds:schemaRef ds:uri="http://schemas.microsoft.com/office/2006/metadata/properties"/>
-    <ds:schemaRef ds:uri="http://schemas.microsoft.com/office/infopath/2007/PartnerControls"/>
-  </ds:schemaRefs>
-</ds:datastoreItem>
-</file>
-
-<file path=customXml/itemProps4.xml><?xml version="1.0" encoding="utf-8"?>
-<ds:datastoreItem xmlns:ds="http://schemas.openxmlformats.org/officeDocument/2006/customXml" ds:itemID="{3584C619-5178-47D0-ADD3-9E3B6069A653}">
-  <ds:schemaRefs>
-    <ds:schemaRef ds:uri="http://schemas.microsoft.com/sharepoint/v3/contenttype/forms"/>
-  </ds:schemaRefs>
-</ds:datastoreItem>
-</file>
-
-<file path=customXml/itemProps5.xml><?xml version="1.0" encoding="utf-8"?>
+<file path=customXml/itemProps8.xml><?xml version="1.0" encoding="utf-8"?>
 <ds:datastoreItem xmlns:ds="http://schemas.openxmlformats.org/officeDocument/2006/customXml" ds:itemID="{70FA024B-7234-461C-B226-C3BF4632F375}">
   <ds:schemaRefs>
     <ds:schemaRef ds:uri="http://schemas.officeatwork.com/MasterProperties"/>
-  </ds:schemaRefs>
-</ds:datastoreItem>
-</file>
-
-<file path=customXml/itemProps6.xml><?xml version="1.0" encoding="utf-8"?>
-<ds:datastoreItem xmlns:ds="http://schemas.openxmlformats.org/officeDocument/2006/customXml" ds:itemID="{F7B2CEC2-A8CE-4AF9-B039-B0292F324464}">
-  <ds:schemaRefs>
-    <ds:schemaRef ds:uri="http://schemas.officeatwork.com/Document"/>
-  </ds:schemaRefs>
-</ds:datastoreItem>
-</file>
-
-<file path=customXml/itemProps7.xml><?xml version="1.0" encoding="utf-8"?>
-<ds:datastoreItem xmlns:ds="http://schemas.openxmlformats.org/officeDocument/2006/customXml" ds:itemID="{266ABE55-E049-409F-9CBD-15A8924B0F65}">
-  <ds:schemaRefs>
-    <ds:schemaRef ds:uri="http://schemas.officeatwork.com/Media"/>
-  </ds:schemaRefs>
-</ds:datastoreItem>
-</file>
-
-<file path=customXml/itemProps8.xml><?xml version="1.0" encoding="utf-8"?>
-<ds:datastoreItem xmlns:ds="http://schemas.openxmlformats.org/officeDocument/2006/customXml" ds:itemID="{DF20F474-602E-4888-AD09-7D578490F71F}">
-  <ds:schemaRefs>
-    <ds:schemaRef ds:uri="http://schemas.officeatwork.com/Formulas"/>
   </ds:schemaRefs>
 </ds:datastoreItem>
 </file>
@@ -9637,4 +10125,10 @@
     <ds:schemaRef ds:uri="http://schemas.officeatwork.com/CustomXMLPart"/>
   </ds:schemaRefs>
 </ds:datastoreItem>
+</file>
+
+<file path=docMetadata/LabelInfo.xml><?xml version="1.0" encoding="utf-8"?>
+<clbl:labelList xmlns:clbl="http://schemas.microsoft.com/office/2020/mipLabelMetadata">
+  <clbl:label id="{4a6500c8-aece-4f95-9ff4-aa2f25229e5c}" enabled="0" method="" siteId="{4a6500c8-aece-4f95-9ff4-aa2f25229e5c}" removed="1"/>
+</clbl:labelList>
 </file>
</xml_diff>